<commit_message>
Saw modulo 7-8 CISCO
</commit_message>
<xml_diff>
--- a/TEORIA/CISCO/MODULO 6/1 LEZIONE ---- DATA LINK.docx
+++ b/TEORIA/CISCO/MODULO 6/1 LEZIONE ---- DATA LINK.docx
@@ -307,7 +307,15 @@
           </w:tcPr>
           <w:p>
             <w:r>
-              <w:t>IP PC                      (mittente)</w:t>
+              <w:t xml:space="preserve">IP PC                   </w:t>
+            </w:r>
+            <w:proofErr w:type="gramStart"/>
+            <w:r>
+              <w:t xml:space="preserve">   (</w:t>
+            </w:r>
+            <w:proofErr w:type="gramEnd"/>
+            <w:r>
+              <w:t>mittente)</w:t>
             </w:r>
           </w:p>
         </w:tc>
@@ -383,7 +391,15 @@
           </w:tcPr>
           <w:p>
             <w:r>
-              <w:t>IP PC                      (mittente)</w:t>
+              <w:t xml:space="preserve">IP PC                   </w:t>
+            </w:r>
+            <w:proofErr w:type="gramStart"/>
+            <w:r>
+              <w:t xml:space="preserve">   (</w:t>
+            </w:r>
+            <w:proofErr w:type="gramEnd"/>
+            <w:r>
+              <w:t>mittente)</w:t>
             </w:r>
           </w:p>
         </w:tc>
@@ -411,7 +427,15 @@
     </w:tbl>
     <w:p>
       <w:r>
-        <w:t xml:space="preserve">Va nella tabella di routing e va a cercare l’IP del destinatario, e li capisce che deve inoltrare il pacchetto su una interfaccia in particolare. Poi in seguito lo re-incapsula nel seguente modo: (esso risale la pila </w:t>
+        <w:t xml:space="preserve">Va nella tabella di routing e va a cercare l’IP del destinatario, e li capisce che deve inoltrare il pacchetto su una interfaccia in particolare. Poi in seguito </w:t>
+      </w:r>
+      <w:proofErr w:type="gramStart"/>
+      <w:r>
+        <w:t>lo</w:t>
+      </w:r>
+      <w:proofErr w:type="gramEnd"/>
+      <w:r>
+        <w:t xml:space="preserve"> re-incapsula nel seguente modo: (esso risale la pila </w:t>
       </w:r>
       <w:r>
         <w:sym w:font="Wingdings" w:char="F0E0"/>
@@ -463,7 +487,15 @@
               <w:sym w:font="Wingdings" w:char="F0E0"/>
             </w:r>
             <w:r>
-              <w:t xml:space="preserve"> anche qua troviamo un interfaccia)</w:t>
+              <w:t xml:space="preserve"> anche qua troviamo </w:t>
+            </w:r>
+            <w:proofErr w:type="gramStart"/>
+            <w:r>
+              <w:t>un interfaccia</w:t>
+            </w:r>
+            <w:proofErr w:type="gramEnd"/>
+            <w:r>
+              <w:t>)</w:t>
             </w:r>
           </w:p>
         </w:tc>
@@ -473,7 +505,15 @@
           </w:tcPr>
           <w:p>
             <w:r>
-              <w:t>IP PC                      (mittente)</w:t>
+              <w:t xml:space="preserve">IP PC                   </w:t>
+            </w:r>
+            <w:proofErr w:type="gramStart"/>
+            <w:r>
+              <w:t xml:space="preserve">   (</w:t>
+            </w:r>
+            <w:proofErr w:type="gramEnd"/>
+            <w:r>
+              <w:t>mittente)</w:t>
             </w:r>
           </w:p>
         </w:tc>
@@ -562,7 +602,15 @@
           </w:tcPr>
           <w:p>
             <w:r>
-              <w:t>IP PC                      (mittente)</w:t>
+              <w:t xml:space="preserve">IP PC                   </w:t>
+            </w:r>
+            <w:proofErr w:type="gramStart"/>
+            <w:r>
+              <w:t xml:space="preserve">   (</w:t>
+            </w:r>
+            <w:proofErr w:type="gramEnd"/>
+            <w:r>
+              <w:t>mittente)</w:t>
             </w:r>
           </w:p>
         </w:tc>
@@ -1334,11 +1382,7 @@
         <w:t xml:space="preserve">e telefonica ad esempio è con un doppio canale, dove il Ricevitore e il trasmettitore sono contemporanei, infatti rispetto al walkietalkie io teoricamente posso parlare e l’altro pure. Il mezzo fisico può essere anche solo uno, però si ricaverà sempre un DOPPIO CANALE, ad esempio si usano due frequenze diverse. Un ulteriore esempio, può essere la porta Ethernet. </w:t>
       </w:r>
     </w:p>
-    <w:p>
-      <w:pPr>
-        <w:ind w:left="407"/>
-      </w:pPr>
-    </w:p>
+    <w:p/>
     <w:sectPr>
       <w:headerReference w:type="default" r:id="rId26"/>
       <w:pgSz w:w="11906" w:h="16838"/>
@@ -1883,6 +1927,119 @@
     </w:lvl>
   </w:abstractNum>
   <w:abstractNum w:abstractNumId="4" w15:restartNumberingAfterBreak="0">
+    <w:nsid w:val="67A624B9"/>
+    <w:multiLevelType w:val="hybridMultilevel"/>
+    <w:tmpl w:val="0AFCB2B8"/>
+    <w:lvl w:ilvl="0" w:tplc="04100001">
+      <w:start w:val="1"/>
+      <w:numFmt w:val="bullet"/>
+      <w:lvlText w:val=""/>
+      <w:lvlJc w:val="left"/>
+      <w:pPr>
+        <w:ind w:left="720" w:hanging="360"/>
+      </w:pPr>
+      <w:rPr>
+        <w:rFonts w:ascii="Symbol" w:hAnsi="Symbol" w:hint="default"/>
+      </w:rPr>
+    </w:lvl>
+    <w:lvl w:ilvl="1" w:tplc="04100003">
+      <w:start w:val="1"/>
+      <w:numFmt w:val="bullet"/>
+      <w:lvlText w:val="o"/>
+      <w:lvlJc w:val="left"/>
+      <w:pPr>
+        <w:ind w:left="1440" w:hanging="360"/>
+      </w:pPr>
+      <w:rPr>
+        <w:rFonts w:ascii="Courier New" w:hAnsi="Courier New" w:cs="Courier New" w:hint="default"/>
+      </w:rPr>
+    </w:lvl>
+    <w:lvl w:ilvl="2" w:tplc="04100005" w:tentative="1">
+      <w:start w:val="1"/>
+      <w:numFmt w:val="bullet"/>
+      <w:lvlText w:val=""/>
+      <w:lvlJc w:val="left"/>
+      <w:pPr>
+        <w:ind w:left="2160" w:hanging="360"/>
+      </w:pPr>
+      <w:rPr>
+        <w:rFonts w:ascii="Wingdings" w:hAnsi="Wingdings" w:hint="default"/>
+      </w:rPr>
+    </w:lvl>
+    <w:lvl w:ilvl="3" w:tplc="04100001" w:tentative="1">
+      <w:start w:val="1"/>
+      <w:numFmt w:val="bullet"/>
+      <w:lvlText w:val=""/>
+      <w:lvlJc w:val="left"/>
+      <w:pPr>
+        <w:ind w:left="2880" w:hanging="360"/>
+      </w:pPr>
+      <w:rPr>
+        <w:rFonts w:ascii="Symbol" w:hAnsi="Symbol" w:hint="default"/>
+      </w:rPr>
+    </w:lvl>
+    <w:lvl w:ilvl="4" w:tplc="04100003" w:tentative="1">
+      <w:start w:val="1"/>
+      <w:numFmt w:val="bullet"/>
+      <w:lvlText w:val="o"/>
+      <w:lvlJc w:val="left"/>
+      <w:pPr>
+        <w:ind w:left="3600" w:hanging="360"/>
+      </w:pPr>
+      <w:rPr>
+        <w:rFonts w:ascii="Courier New" w:hAnsi="Courier New" w:cs="Courier New" w:hint="default"/>
+      </w:rPr>
+    </w:lvl>
+    <w:lvl w:ilvl="5" w:tplc="04100005" w:tentative="1">
+      <w:start w:val="1"/>
+      <w:numFmt w:val="bullet"/>
+      <w:lvlText w:val=""/>
+      <w:lvlJc w:val="left"/>
+      <w:pPr>
+        <w:ind w:left="4320" w:hanging="360"/>
+      </w:pPr>
+      <w:rPr>
+        <w:rFonts w:ascii="Wingdings" w:hAnsi="Wingdings" w:hint="default"/>
+      </w:rPr>
+    </w:lvl>
+    <w:lvl w:ilvl="6" w:tplc="04100001" w:tentative="1">
+      <w:start w:val="1"/>
+      <w:numFmt w:val="bullet"/>
+      <w:lvlText w:val=""/>
+      <w:lvlJc w:val="left"/>
+      <w:pPr>
+        <w:ind w:left="5040" w:hanging="360"/>
+      </w:pPr>
+      <w:rPr>
+        <w:rFonts w:ascii="Symbol" w:hAnsi="Symbol" w:hint="default"/>
+      </w:rPr>
+    </w:lvl>
+    <w:lvl w:ilvl="7" w:tplc="04100003" w:tentative="1">
+      <w:start w:val="1"/>
+      <w:numFmt w:val="bullet"/>
+      <w:lvlText w:val="o"/>
+      <w:lvlJc w:val="left"/>
+      <w:pPr>
+        <w:ind w:left="5760" w:hanging="360"/>
+      </w:pPr>
+      <w:rPr>
+        <w:rFonts w:ascii="Courier New" w:hAnsi="Courier New" w:cs="Courier New" w:hint="default"/>
+      </w:rPr>
+    </w:lvl>
+    <w:lvl w:ilvl="8" w:tplc="04100005" w:tentative="1">
+      <w:start w:val="1"/>
+      <w:numFmt w:val="bullet"/>
+      <w:lvlText w:val=""/>
+      <w:lvlJc w:val="left"/>
+      <w:pPr>
+        <w:ind w:left="6480" w:hanging="360"/>
+      </w:pPr>
+      <w:rPr>
+        <w:rFonts w:ascii="Wingdings" w:hAnsi="Wingdings" w:hint="default"/>
+      </w:rPr>
+    </w:lvl>
+  </w:abstractNum>
+  <w:abstractNum w:abstractNumId="5" w15:restartNumberingAfterBreak="0">
     <w:nsid w:val="704608BB"/>
     <w:multiLevelType w:val="hybridMultilevel"/>
     <w:tmpl w:val="6360B53A"/>
@@ -1999,7 +2156,7 @@
     <w:abstractNumId w:val="0"/>
   </w:num>
   <w:num w:numId="2">
-    <w:abstractNumId w:val="4"/>
+    <w:abstractNumId w:val="5"/>
   </w:num>
   <w:num w:numId="3">
     <w:abstractNumId w:val="2"/>
@@ -2009,6 +2166,9 @@
   </w:num>
   <w:num w:numId="5">
     <w:abstractNumId w:val="3"/>
+  </w:num>
+  <w:num w:numId="6">
+    <w:abstractNumId w:val="4"/>
   </w:num>
 </w:numbering>
 </file>

</xml_diff>